<commit_message>
Changing Psuedocode after realizing it added functions
</commit_message>
<xml_diff>
--- a/Psuedo code/Main Psuedo.docx
+++ b/Psuedo code/Main Psuedo.docx
@@ -14,58 +14,179 @@
           <w:b/>
           <w:bCs/>
         </w:rPr>
-        <w:t>Main Function Logic</w:t>
+        <w:t>Main Loop</w:t>
       </w:r>
     </w:p>
     <w:p>
       <w:pPr>
         <w:numPr>
           <w:ilvl w:val="0"/>
-          <w:numId w:val="1"/>
-        </w:numPr>
-      </w:pPr>
-      <w:r>
-        <w:t>Start the program</w:t>
+          <w:numId w:val="2"/>
+        </w:numPr>
+      </w:pPr>
+      <w:r>
+        <w:t>Start program</w:t>
       </w:r>
     </w:p>
     <w:p>
       <w:pPr>
         <w:numPr>
           <w:ilvl w:val="0"/>
-          <w:numId w:val="1"/>
-        </w:numPr>
-      </w:pPr>
-      <w:r>
-        <w:t>Create an empty list for students and study sessions</w:t>
+          <w:numId w:val="2"/>
+        </w:numPr>
+      </w:pPr>
+      <w:r>
+        <w:t>Create empty lists to store Student and Session objects</w:t>
       </w:r>
     </w:p>
     <w:p>
       <w:pPr>
         <w:numPr>
           <w:ilvl w:val="0"/>
-          <w:numId w:val="1"/>
-        </w:numPr>
-      </w:pPr>
-      <w:r>
-        <w:t>Loop to display the main menu:</w:t>
-      </w:r>
-    </w:p>
-    <w:p>
-      <w:pPr>
-        <w:numPr>
-          <w:ilvl w:val="1"/>
-          <w:numId w:val="1"/>
-        </w:numPr>
-      </w:pPr>
-      <w:r>
-        <w:t xml:space="preserve">If the user selects </w:t>
+          <w:numId w:val="2"/>
+        </w:numPr>
+      </w:pPr>
+      <w:r>
+        <w:t>Repeat until the user chooses to exit:</w:t>
+      </w:r>
+    </w:p>
+    <w:p>
+      <w:pPr>
+        <w:numPr>
+          <w:ilvl w:val="1"/>
+          <w:numId w:val="2"/>
+        </w:numPr>
+      </w:pPr>
+      <w:r>
+        <w:t>Display main menu options:</w:t>
+      </w:r>
+    </w:p>
+    <w:p>
+      <w:pPr>
+        <w:numPr>
+          <w:ilvl w:val="2"/>
+          <w:numId w:val="2"/>
+        </w:numPr>
+      </w:pPr>
+      <w:r>
+        <w:t>Create profile</w:t>
+      </w:r>
+    </w:p>
+    <w:p>
+      <w:pPr>
+        <w:numPr>
+          <w:ilvl w:val="2"/>
+          <w:numId w:val="2"/>
+        </w:numPr>
+      </w:pPr>
+      <w:r>
+        <w:t>Update profile</w:t>
+      </w:r>
+    </w:p>
+    <w:p>
+      <w:pPr>
+        <w:numPr>
+          <w:ilvl w:val="2"/>
+          <w:numId w:val="2"/>
+        </w:numPr>
+      </w:pPr>
+      <w:r>
+        <w:t>Add availability</w:t>
+      </w:r>
+    </w:p>
+    <w:p>
+      <w:pPr>
+        <w:numPr>
+          <w:ilvl w:val="2"/>
+          <w:numId w:val="2"/>
+        </w:numPr>
+      </w:pPr>
+      <w:r>
+        <w:t>Remove availability</w:t>
+      </w:r>
+    </w:p>
+    <w:p>
+      <w:pPr>
+        <w:numPr>
+          <w:ilvl w:val="2"/>
+          <w:numId w:val="2"/>
+        </w:numPr>
+      </w:pPr>
+      <w:r>
+        <w:t>Search for study buddies</w:t>
+      </w:r>
+    </w:p>
+    <w:p>
+      <w:pPr>
+        <w:numPr>
+          <w:ilvl w:val="2"/>
+          <w:numId w:val="2"/>
+        </w:numPr>
+      </w:pPr>
+      <w:r>
+        <w:t>Receive match suggestions</w:t>
+      </w:r>
+    </w:p>
+    <w:p>
+      <w:pPr>
+        <w:numPr>
+          <w:ilvl w:val="2"/>
+          <w:numId w:val="2"/>
+        </w:numPr>
+      </w:pPr>
+      <w:r>
+        <w:t>Schedule session</w:t>
+      </w:r>
+    </w:p>
+    <w:p>
+      <w:pPr>
+        <w:numPr>
+          <w:ilvl w:val="2"/>
+          <w:numId w:val="2"/>
+        </w:numPr>
+      </w:pPr>
+      <w:r>
+        <w:t>Confirm session</w:t>
+      </w:r>
+    </w:p>
+    <w:p>
+      <w:pPr>
+        <w:numPr>
+          <w:ilvl w:val="2"/>
+          <w:numId w:val="2"/>
+        </w:numPr>
+      </w:pPr>
+      <w:r>
+        <w:t>Decline session</w:t>
+      </w:r>
+    </w:p>
+    <w:p>
+      <w:pPr>
+        <w:numPr>
+          <w:ilvl w:val="2"/>
+          <w:numId w:val="2"/>
+        </w:numPr>
+      </w:pPr>
+      <w:r>
+        <w:t>Exit</w:t>
+      </w:r>
+    </w:p>
+    <w:p>
+      <w:pPr>
+        <w:numPr>
+          <w:ilvl w:val="0"/>
+          <w:numId w:val="2"/>
+        </w:numPr>
+      </w:pPr>
+      <w:r>
+        <w:t xml:space="preserve">If user selects </w:t>
       </w:r>
       <w:r>
         <w:rPr>
           <w:b/>
           <w:bCs/>
         </w:rPr>
-        <w:t>"Create Profile"</w:t>
+        <w:t>Create profile</w:t>
       </w:r>
       <w:r>
         <w:t>, then:</w:t>
@@ -74,12 +195,12 @@
     <w:p>
       <w:pPr>
         <w:numPr>
-          <w:ilvl w:val="2"/>
-          <w:numId w:val="1"/>
-        </w:numPr>
-      </w:pPr>
-      <w:r>
-        <w:t xml:space="preserve">Call the </w:t>
+          <w:ilvl w:val="1"/>
+          <w:numId w:val="2"/>
+        </w:numPr>
+      </w:pPr>
+      <w:r>
+        <w:t xml:space="preserve">Call </w:t>
       </w:r>
       <w:proofErr w:type="spellStart"/>
       <w:r>
@@ -87,25 +208,36 @@
       </w:r>
       <w:proofErr w:type="spellEnd"/>
       <w:r>
-        <w:t xml:space="preserve"> function and add the student to the list</w:t>
-      </w:r>
-    </w:p>
-    <w:p>
-      <w:pPr>
-        <w:numPr>
-          <w:ilvl w:val="1"/>
-          <w:numId w:val="1"/>
-        </w:numPr>
-      </w:pPr>
-      <w:r>
-        <w:t xml:space="preserve">If the user selects </w:t>
+        <w:t>() on a new Student object</w:t>
+      </w:r>
+    </w:p>
+    <w:p>
+      <w:pPr>
+        <w:numPr>
+          <w:ilvl w:val="1"/>
+          <w:numId w:val="2"/>
+        </w:numPr>
+      </w:pPr>
+      <w:r>
+        <w:t>Add the new student to the global list of students</w:t>
+      </w:r>
+    </w:p>
+    <w:p>
+      <w:pPr>
+        <w:numPr>
+          <w:ilvl w:val="0"/>
+          <w:numId w:val="2"/>
+        </w:numPr>
+      </w:pPr>
+      <w:r>
+        <w:t xml:space="preserve">If user selects </w:t>
       </w:r>
       <w:r>
         <w:rPr>
           <w:b/>
           <w:bCs/>
         </w:rPr>
-        <w:t>"Edit Availability"</w:t>
+        <w:t>Update profile</w:t>
       </w:r>
       <w:r>
         <w:t>, then:</w:t>
@@ -114,49 +246,49 @@
     <w:p>
       <w:pPr>
         <w:numPr>
-          <w:ilvl w:val="2"/>
-          <w:numId w:val="1"/>
-        </w:numPr>
-      </w:pPr>
-      <w:r>
-        <w:t>Find the student profile</w:t>
-      </w:r>
-    </w:p>
-    <w:p>
-      <w:pPr>
-        <w:numPr>
-          <w:ilvl w:val="2"/>
-          <w:numId w:val="1"/>
-        </w:numPr>
-      </w:pPr>
-      <w:r>
-        <w:t xml:space="preserve">Call the </w:t>
+          <w:ilvl w:val="1"/>
+          <w:numId w:val="2"/>
+        </w:numPr>
+      </w:pPr>
+      <w:r>
+        <w:t>Identify student</w:t>
+      </w:r>
+    </w:p>
+    <w:p>
+      <w:pPr>
+        <w:numPr>
+          <w:ilvl w:val="1"/>
+          <w:numId w:val="2"/>
+        </w:numPr>
+      </w:pPr>
+      <w:r>
+        <w:t xml:space="preserve">Call </w:t>
       </w:r>
       <w:proofErr w:type="spellStart"/>
       <w:r>
-        <w:t>manageAvailability</w:t>
+        <w:t>updateProfile</w:t>
       </w:r>
       <w:proofErr w:type="spellEnd"/>
       <w:r>
-        <w:t xml:space="preserve"> function</w:t>
-      </w:r>
-    </w:p>
-    <w:p>
-      <w:pPr>
-        <w:numPr>
-          <w:ilvl w:val="1"/>
-          <w:numId w:val="1"/>
-        </w:numPr>
-      </w:pPr>
-      <w:r>
-        <w:t xml:space="preserve">If the user selects </w:t>
+        <w:t>() on that student</w:t>
+      </w:r>
+    </w:p>
+    <w:p>
+      <w:pPr>
+        <w:numPr>
+          <w:ilvl w:val="0"/>
+          <w:numId w:val="2"/>
+        </w:numPr>
+      </w:pPr>
+      <w:r>
+        <w:t xml:space="preserve">If user selects </w:t>
       </w:r>
       <w:r>
         <w:rPr>
           <w:b/>
           <w:bCs/>
         </w:rPr>
-        <w:t>"Manage Courses"</w:t>
+        <w:t>Add availability</w:t>
       </w:r>
       <w:r>
         <w:t>, then:</w:t>
@@ -165,49 +297,72 @@
     <w:p>
       <w:pPr>
         <w:numPr>
-          <w:ilvl w:val="2"/>
-          <w:numId w:val="1"/>
-        </w:numPr>
-      </w:pPr>
-      <w:r>
-        <w:t>Find the student profile</w:t>
-      </w:r>
-    </w:p>
-    <w:p>
-      <w:pPr>
-        <w:numPr>
-          <w:ilvl w:val="2"/>
-          <w:numId w:val="1"/>
-        </w:numPr>
-      </w:pPr>
-      <w:r>
-        <w:t xml:space="preserve">Call the </w:t>
+          <w:ilvl w:val="1"/>
+          <w:numId w:val="2"/>
+        </w:numPr>
+      </w:pPr>
+      <w:r>
+        <w:t>Identify student</w:t>
+      </w:r>
+    </w:p>
+    <w:p>
+      <w:pPr>
+        <w:numPr>
+          <w:ilvl w:val="1"/>
+          <w:numId w:val="2"/>
+        </w:numPr>
+      </w:pPr>
+      <w:r>
+        <w:t>Prompt for date, start time, end time</w:t>
+      </w:r>
+    </w:p>
+    <w:p>
+      <w:pPr>
+        <w:numPr>
+          <w:ilvl w:val="1"/>
+          <w:numId w:val="2"/>
+        </w:numPr>
+      </w:pPr>
+      <w:r>
+        <w:t>Create a new Availability object</w:t>
+      </w:r>
+    </w:p>
+    <w:p>
+      <w:pPr>
+        <w:numPr>
+          <w:ilvl w:val="1"/>
+          <w:numId w:val="2"/>
+        </w:numPr>
+      </w:pPr>
+      <w:r>
+        <w:t xml:space="preserve">Call </w:t>
       </w:r>
       <w:proofErr w:type="spellStart"/>
       <w:r>
-        <w:t>manageCourses</w:t>
+        <w:t>addAvailability</w:t>
       </w:r>
       <w:proofErr w:type="spellEnd"/>
       <w:r>
-        <w:t xml:space="preserve"> function</w:t>
-      </w:r>
-    </w:p>
-    <w:p>
-      <w:pPr>
-        <w:numPr>
-          <w:ilvl w:val="1"/>
-          <w:numId w:val="1"/>
-        </w:numPr>
-      </w:pPr>
-      <w:r>
-        <w:t xml:space="preserve">If the user selects </w:t>
+        <w:t>(slot) on the student</w:t>
+      </w:r>
+    </w:p>
+    <w:p>
+      <w:pPr>
+        <w:numPr>
+          <w:ilvl w:val="0"/>
+          <w:numId w:val="2"/>
+        </w:numPr>
+      </w:pPr>
+      <w:r>
+        <w:lastRenderedPageBreak/>
+        <w:t xml:space="preserve">If user selects </w:t>
       </w:r>
       <w:r>
         <w:rPr>
           <w:b/>
           <w:bCs/>
         </w:rPr>
-        <w:t>"Search Study Buddies"</w:t>
+        <w:t>Remove availability</w:t>
       </w:r>
       <w:r>
         <w:t>, then:</w:t>
@@ -216,49 +371,71 @@
     <w:p>
       <w:pPr>
         <w:numPr>
-          <w:ilvl w:val="2"/>
-          <w:numId w:val="1"/>
-        </w:numPr>
-      </w:pPr>
-      <w:r>
-        <w:t>Find the student profile</w:t>
-      </w:r>
-    </w:p>
-    <w:p>
-      <w:pPr>
-        <w:numPr>
-          <w:ilvl w:val="2"/>
-          <w:numId w:val="1"/>
-        </w:numPr>
-      </w:pPr>
-      <w:r>
-        <w:t xml:space="preserve">Call the </w:t>
+          <w:ilvl w:val="1"/>
+          <w:numId w:val="2"/>
+        </w:numPr>
+      </w:pPr>
+      <w:r>
+        <w:t>Identify student</w:t>
+      </w:r>
+    </w:p>
+    <w:p>
+      <w:pPr>
+        <w:numPr>
+          <w:ilvl w:val="1"/>
+          <w:numId w:val="2"/>
+        </w:numPr>
+      </w:pPr>
+      <w:r>
+        <w:t>Display current availability slots</w:t>
+      </w:r>
+    </w:p>
+    <w:p>
+      <w:pPr>
+        <w:numPr>
+          <w:ilvl w:val="1"/>
+          <w:numId w:val="2"/>
+        </w:numPr>
+      </w:pPr>
+      <w:r>
+        <w:t>Ask the user to choose a slot</w:t>
+      </w:r>
+    </w:p>
+    <w:p>
+      <w:pPr>
+        <w:numPr>
+          <w:ilvl w:val="1"/>
+          <w:numId w:val="2"/>
+        </w:numPr>
+      </w:pPr>
+      <w:r>
+        <w:t xml:space="preserve">Call </w:t>
       </w:r>
       <w:proofErr w:type="spellStart"/>
       <w:r>
-        <w:t>searchBuddies</w:t>
+        <w:t>removeAvailability</w:t>
       </w:r>
       <w:proofErr w:type="spellEnd"/>
       <w:r>
-        <w:t xml:space="preserve"> function and show results</w:t>
-      </w:r>
-    </w:p>
-    <w:p>
-      <w:pPr>
-        <w:numPr>
-          <w:ilvl w:val="1"/>
-          <w:numId w:val="1"/>
-        </w:numPr>
-      </w:pPr>
-      <w:r>
-        <w:t xml:space="preserve">If the user selects </w:t>
+        <w:t>(slot) on the student</w:t>
+      </w:r>
+    </w:p>
+    <w:p>
+      <w:pPr>
+        <w:numPr>
+          <w:ilvl w:val="0"/>
+          <w:numId w:val="2"/>
+        </w:numPr>
+      </w:pPr>
+      <w:r>
+        <w:t xml:space="preserve">If user selects </w:t>
       </w:r>
       <w:r>
         <w:rPr>
           <w:b/>
           <w:bCs/>
         </w:rPr>
-        <w:t>"Schedule a Session"</w:t>
+        <w:t>Search for study buddies</w:t>
       </w:r>
       <w:r>
         <w:t>, then:</w:t>
@@ -267,71 +444,71 @@
     <w:p>
       <w:pPr>
         <w:numPr>
-          <w:ilvl w:val="2"/>
-          <w:numId w:val="1"/>
-        </w:numPr>
-      </w:pPr>
-      <w:r>
-        <w:t>Find the student profile</w:t>
-      </w:r>
-    </w:p>
-    <w:p>
-      <w:pPr>
-        <w:numPr>
-          <w:ilvl w:val="2"/>
-          <w:numId w:val="1"/>
-        </w:numPr>
-      </w:pPr>
-      <w:r>
-        <w:t>Let the student choose a match</w:t>
-      </w:r>
-    </w:p>
-    <w:p>
-      <w:pPr>
-        <w:numPr>
-          <w:ilvl w:val="2"/>
-          <w:numId w:val="1"/>
-        </w:numPr>
-      </w:pPr>
-      <w:r>
-        <w:t xml:space="preserve">Call the </w:t>
+          <w:ilvl w:val="1"/>
+          <w:numId w:val="2"/>
+        </w:numPr>
+      </w:pPr>
+      <w:r>
+        <w:t>Identify student</w:t>
+      </w:r>
+    </w:p>
+    <w:p>
+      <w:pPr>
+        <w:numPr>
+          <w:ilvl w:val="1"/>
+          <w:numId w:val="2"/>
+        </w:numPr>
+      </w:pPr>
+      <w:r>
+        <w:t>Prompt for course to search by</w:t>
+      </w:r>
+    </w:p>
+    <w:p>
+      <w:pPr>
+        <w:numPr>
+          <w:ilvl w:val="1"/>
+          <w:numId w:val="2"/>
+        </w:numPr>
+      </w:pPr>
+      <w:r>
+        <w:t xml:space="preserve">Call </w:t>
       </w:r>
       <w:proofErr w:type="spellStart"/>
       <w:r>
-        <w:t>createSession</w:t>
+        <w:t>searchBuddies</w:t>
       </w:r>
       <w:proofErr w:type="spellEnd"/>
       <w:r>
-        <w:t xml:space="preserve"> function</w:t>
-      </w:r>
-    </w:p>
-    <w:p>
-      <w:pPr>
-        <w:numPr>
-          <w:ilvl w:val="2"/>
-          <w:numId w:val="1"/>
-        </w:numPr>
-      </w:pPr>
-      <w:r>
-        <w:t>Schedule the session and add it to the list</w:t>
-      </w:r>
-    </w:p>
-    <w:p>
-      <w:pPr>
-        <w:numPr>
-          <w:ilvl w:val="1"/>
-          <w:numId w:val="1"/>
-        </w:numPr>
-      </w:pPr>
-      <w:r>
-        <w:t xml:space="preserve">If the user selects </w:t>
+        <w:t>(course) on the student</w:t>
+      </w:r>
+    </w:p>
+    <w:p>
+      <w:pPr>
+        <w:numPr>
+          <w:ilvl w:val="1"/>
+          <w:numId w:val="2"/>
+        </w:numPr>
+      </w:pPr>
+      <w:r>
+        <w:t>Display the returned list of Student* matches</w:t>
+      </w:r>
+    </w:p>
+    <w:p>
+      <w:pPr>
+        <w:numPr>
+          <w:ilvl w:val="0"/>
+          <w:numId w:val="2"/>
+        </w:numPr>
+      </w:pPr>
+      <w:r>
+        <w:t xml:space="preserve">If user selects </w:t>
       </w:r>
       <w:r>
         <w:rPr>
           <w:b/>
           <w:bCs/>
         </w:rPr>
-        <w:t>"Check Invitations"</w:t>
+        <w:t>Receive match suggestions</w:t>
       </w:r>
       <w:r>
         <w:t>, then:</w:t>
@@ -340,19 +517,19 @@
     <w:p>
       <w:pPr>
         <w:numPr>
-          <w:ilvl w:val="2"/>
-          <w:numId w:val="1"/>
-        </w:numPr>
-      </w:pPr>
-      <w:r>
-        <w:t>Find the student profile</w:t>
-      </w:r>
-    </w:p>
-    <w:p>
-      <w:pPr>
-        <w:numPr>
-          <w:ilvl w:val="2"/>
-          <w:numId w:val="1"/>
+          <w:ilvl w:val="1"/>
+          <w:numId w:val="2"/>
+        </w:numPr>
+      </w:pPr>
+      <w:r>
+        <w:t>Identify student</w:t>
+      </w:r>
+    </w:p>
+    <w:p>
+      <w:pPr>
+        <w:numPr>
+          <w:ilvl w:val="1"/>
+          <w:numId w:val="2"/>
         </w:numPr>
       </w:pPr>
       <w:r>
@@ -360,26 +537,40 @@
       </w:r>
       <w:proofErr w:type="spellStart"/>
       <w:r>
-        <w:t>reviewAndRespondToInvites</w:t>
+        <w:t>receiveMatchSuggestions</w:t>
       </w:r>
       <w:proofErr w:type="spellEnd"/>
-    </w:p>
-    <w:p>
-      <w:pPr>
-        <w:numPr>
-          <w:ilvl w:val="1"/>
-          <w:numId w:val="1"/>
-        </w:numPr>
-      </w:pPr>
-      <w:r>
-        <w:t xml:space="preserve">If the user selects </w:t>
+      <w:r>
+        <w:t>() on that student</w:t>
+      </w:r>
+    </w:p>
+    <w:p>
+      <w:pPr>
+        <w:numPr>
+          <w:ilvl w:val="1"/>
+          <w:numId w:val="2"/>
+        </w:numPr>
+      </w:pPr>
+      <w:r>
+        <w:t>Display the returned list of Student* matches</w:t>
+      </w:r>
+    </w:p>
+    <w:p>
+      <w:pPr>
+        <w:numPr>
+          <w:ilvl w:val="0"/>
+          <w:numId w:val="2"/>
+        </w:numPr>
+      </w:pPr>
+      <w:r>
+        <w:t xml:space="preserve">If user selects </w:t>
       </w:r>
       <w:r>
         <w:rPr>
           <w:b/>
           <w:bCs/>
         </w:rPr>
-        <w:t>"Exit"</w:t>
+        <w:t>Schedule a session</w:t>
       </w:r>
       <w:r>
         <w:t>, then:</w:t>
@@ -388,12 +579,221 @@
     <w:p>
       <w:pPr>
         <w:numPr>
-          <w:ilvl w:val="2"/>
-          <w:numId w:val="1"/>
-        </w:numPr>
-      </w:pPr>
-      <w:r>
-        <w:t>End the loop and quit the program</w:t>
+          <w:ilvl w:val="1"/>
+          <w:numId w:val="2"/>
+        </w:numPr>
+      </w:pPr>
+      <w:r>
+        <w:t>Identify student</w:t>
+      </w:r>
+    </w:p>
+    <w:p>
+      <w:pPr>
+        <w:numPr>
+          <w:ilvl w:val="1"/>
+          <w:numId w:val="2"/>
+        </w:numPr>
+      </w:pPr>
+      <w:r>
+        <w:t xml:space="preserve">Create a new Session object (prompt for course, time, </w:t>
+      </w:r>
+      <w:proofErr w:type="gramStart"/>
+      <w:r>
+        <w:t>other</w:t>
+      </w:r>
+      <w:proofErr w:type="gramEnd"/>
+      <w:r>
+        <w:t xml:space="preserve"> student)</w:t>
+      </w:r>
+    </w:p>
+    <w:p>
+      <w:pPr>
+        <w:numPr>
+          <w:ilvl w:val="1"/>
+          <w:numId w:val="2"/>
+        </w:numPr>
+      </w:pPr>
+      <w:r>
+        <w:t xml:space="preserve">Call </w:t>
+      </w:r>
+      <w:proofErr w:type="spellStart"/>
+      <w:r>
+        <w:t>scheduleSession</w:t>
+      </w:r>
+      <w:proofErr w:type="spellEnd"/>
+      <w:r>
+        <w:t>(session) on the student</w:t>
+      </w:r>
+    </w:p>
+    <w:p>
+      <w:pPr>
+        <w:numPr>
+          <w:ilvl w:val="0"/>
+          <w:numId w:val="2"/>
+        </w:numPr>
+      </w:pPr>
+      <w:r>
+        <w:t xml:space="preserve">If user selects </w:t>
+      </w:r>
+      <w:r>
+        <w:rPr>
+          <w:b/>
+          <w:bCs/>
+        </w:rPr>
+        <w:t>Confirm session</w:t>
+      </w:r>
+      <w:r>
+        <w:t>, then:</w:t>
+      </w:r>
+    </w:p>
+    <w:p>
+      <w:pPr>
+        <w:numPr>
+          <w:ilvl w:val="1"/>
+          <w:numId w:val="2"/>
+        </w:numPr>
+      </w:pPr>
+      <w:r>
+        <w:t>Identify student</w:t>
+      </w:r>
+    </w:p>
+    <w:p>
+      <w:pPr>
+        <w:numPr>
+          <w:ilvl w:val="1"/>
+          <w:numId w:val="2"/>
+        </w:numPr>
+      </w:pPr>
+      <w:r>
+        <w:t xml:space="preserve">Choose pending session from student's </w:t>
+      </w:r>
+      <w:proofErr w:type="spellStart"/>
+      <w:proofErr w:type="gramStart"/>
+      <w:r>
+        <w:t>scheduledSessions</w:t>
+      </w:r>
+      <w:proofErr w:type="spellEnd"/>
+      <w:proofErr w:type="gramEnd"/>
+    </w:p>
+    <w:p>
+      <w:pPr>
+        <w:numPr>
+          <w:ilvl w:val="1"/>
+          <w:numId w:val="2"/>
+        </w:numPr>
+      </w:pPr>
+      <w:r>
+        <w:t xml:space="preserve">Call </w:t>
+      </w:r>
+      <w:proofErr w:type="spellStart"/>
+      <w:r>
+        <w:t>confirmSession</w:t>
+      </w:r>
+      <w:proofErr w:type="spellEnd"/>
+      <w:r>
+        <w:t>(session) on the student</w:t>
+      </w:r>
+    </w:p>
+    <w:p>
+      <w:pPr>
+        <w:numPr>
+          <w:ilvl w:val="0"/>
+          <w:numId w:val="2"/>
+        </w:numPr>
+      </w:pPr>
+      <w:r>
+        <w:t xml:space="preserve">If user selects </w:t>
+      </w:r>
+      <w:r>
+        <w:rPr>
+          <w:b/>
+          <w:bCs/>
+        </w:rPr>
+        <w:t>Decline session</w:t>
+      </w:r>
+      <w:r>
+        <w:t>, then:</w:t>
+      </w:r>
+    </w:p>
+    <w:p>
+      <w:pPr>
+        <w:numPr>
+          <w:ilvl w:val="1"/>
+          <w:numId w:val="2"/>
+        </w:numPr>
+      </w:pPr>
+      <w:r>
+        <w:t>Identify student</w:t>
+      </w:r>
+    </w:p>
+    <w:p>
+      <w:pPr>
+        <w:numPr>
+          <w:ilvl w:val="1"/>
+          <w:numId w:val="2"/>
+        </w:numPr>
+      </w:pPr>
+      <w:r>
+        <w:t xml:space="preserve">Choose pending session from student's </w:t>
+      </w:r>
+      <w:proofErr w:type="spellStart"/>
+      <w:proofErr w:type="gramStart"/>
+      <w:r>
+        <w:t>scheduledSessions</w:t>
+      </w:r>
+      <w:proofErr w:type="spellEnd"/>
+      <w:proofErr w:type="gramEnd"/>
+    </w:p>
+    <w:p>
+      <w:pPr>
+        <w:numPr>
+          <w:ilvl w:val="1"/>
+          <w:numId w:val="2"/>
+        </w:numPr>
+      </w:pPr>
+      <w:r>
+        <w:t xml:space="preserve">Call </w:t>
+      </w:r>
+      <w:proofErr w:type="spellStart"/>
+      <w:r>
+        <w:t>declineSession</w:t>
+      </w:r>
+      <w:proofErr w:type="spellEnd"/>
+      <w:r>
+        <w:t>(session) on the student</w:t>
+      </w:r>
+    </w:p>
+    <w:p>
+      <w:pPr>
+        <w:numPr>
+          <w:ilvl w:val="0"/>
+          <w:numId w:val="2"/>
+        </w:numPr>
+      </w:pPr>
+      <w:r>
+        <w:lastRenderedPageBreak/>
+        <w:t xml:space="preserve">If user selects </w:t>
+      </w:r>
+      <w:r>
+        <w:rPr>
+          <w:b/>
+          <w:bCs/>
+        </w:rPr>
+        <w:t>Exit</w:t>
+      </w:r>
+      <w:r>
+        <w:t>, then:</w:t>
+      </w:r>
+    </w:p>
+    <w:p>
+      <w:pPr>
+        <w:numPr>
+          <w:ilvl w:val="1"/>
+          <w:numId w:val="2"/>
+        </w:numPr>
+      </w:pPr>
+      <w:r>
+        <w:t>End the loop and terminate the program</w:t>
       </w:r>
     </w:p>
     <w:p/>
@@ -410,6 +810,123 @@
 <file path=word/numbering.xml><?xml version="1.0" encoding="utf-8"?>
 <w:numbering xmlns:wpc="http://schemas.microsoft.com/office/word/2010/wordprocessingCanvas" xmlns:cx="http://schemas.microsoft.com/office/drawing/2014/chartex" xmlns:cx1="http://schemas.microsoft.com/office/drawing/2015/9/8/chartex" xmlns:cx2="http://schemas.microsoft.com/office/drawing/2015/10/21/chartex" xmlns:cx3="http://schemas.microsoft.com/office/drawing/2016/5/9/chartex" xmlns:cx4="http://schemas.microsoft.com/office/drawing/2016/5/10/chartex" xmlns:cx5="http://schemas.microsoft.com/office/drawing/2016/5/11/chartex" xmlns:cx6="http://schemas.microsoft.com/office/drawing/2016/5/12/chartex" xmlns:cx7="http://schemas.microsoft.com/office/drawing/2016/5/13/chartex" xmlns:cx8="http://schemas.microsoft.com/office/drawing/2016/5/14/chartex" xmlns:mc="http://schemas.openxmlformats.org/markup-compatibility/2006" xmlns:aink="http://schemas.microsoft.com/office/drawing/2016/ink" xmlns:am3d="http://schemas.microsoft.com/office/drawing/2017/model3d" xmlns:o="urn:schemas-microsoft-com:office:office" xmlns:oel="http://schemas.microsoft.com/office/2019/extlst" xmlns:r="http://schemas.openxmlformats.org/officeDocument/2006/relationships" xmlns:m="http://schemas.openxmlformats.org/officeDocument/2006/math" xmlns:v="urn:schemas-microsoft-com:vml" xmlns:wp14="http://schemas.microsoft.com/office/word/2010/wordprocessingDrawing" xmlns:wp="http://schemas.openxmlformats.org/drawingml/2006/wordprocessingDrawing" xmlns:w10="urn:schemas-microsoft-com:office:word" xmlns:w="http://schemas.openxmlformats.org/wordprocessingml/2006/main" xmlns:w14="http://schemas.microsoft.com/office/word/2010/wordml" xmlns:w15="http://schemas.microsoft.com/office/word/2012/wordml" xmlns:w16cex="http://schemas.microsoft.com/office/word/2018/wordml/cex" xmlns:w16cid="http://schemas.microsoft.com/office/word/2016/wordml/cid" xmlns:w16="http://schemas.microsoft.com/office/word/2018/wordml" xmlns:w16du="http://schemas.microsoft.com/office/word/2023/wordml/word16du" xmlns:w16sdtdh="http://schemas.microsoft.com/office/word/2020/wordml/sdtdatahash" xmlns:w16sdtfl="http://schemas.microsoft.com/office/word/2024/wordml/sdtformatlock" xmlns:w16se="http://schemas.microsoft.com/office/word/2015/wordml/symex" xmlns:wpg="http://schemas.microsoft.com/office/word/2010/wordprocessingGroup" xmlns:wpi="http://schemas.microsoft.com/office/word/2010/wordprocessingInk" xmlns:wne="http://schemas.microsoft.com/office/word/2006/wordml" xmlns:wps="http://schemas.microsoft.com/office/word/2010/wordprocessingShape" mc:Ignorable="w14 w15 w16se w16cid w16 w16cex w16sdtdh w16sdtfl w16du wp14">
   <w:abstractNum w:abstractNumId="0" w15:restartNumberingAfterBreak="0">
+    <w:nsid w:val="2F477D10"/>
+    <w:multiLevelType w:val="multilevel"/>
+    <w:tmpl w:val="26888904"/>
+    <w:lvl w:ilvl="0">
+      <w:start w:val="1"/>
+      <w:numFmt w:val="decimal"/>
+      <w:lvlText w:val="%1."/>
+      <w:lvlJc w:val="left"/>
+      <w:pPr>
+        <w:tabs>
+          <w:tab w:val="num" w:pos="720"/>
+        </w:tabs>
+        <w:ind w:left="720" w:hanging="360"/>
+      </w:pPr>
+    </w:lvl>
+    <w:lvl w:ilvl="1">
+      <w:start w:val="1"/>
+      <w:numFmt w:val="bullet"/>
+      <w:lvlText w:val="o"/>
+      <w:lvlJc w:val="left"/>
+      <w:pPr>
+        <w:tabs>
+          <w:tab w:val="num" w:pos="1440"/>
+        </w:tabs>
+        <w:ind w:left="1440" w:hanging="360"/>
+      </w:pPr>
+      <w:rPr>
+        <w:rFonts w:ascii="Courier New" w:hAnsi="Courier New" w:hint="default"/>
+        <w:sz w:val="20"/>
+      </w:rPr>
+    </w:lvl>
+    <w:lvl w:ilvl="2">
+      <w:start w:val="1"/>
+      <w:numFmt w:val="decimal"/>
+      <w:lvlText w:val="%3."/>
+      <w:lvlJc w:val="left"/>
+      <w:pPr>
+        <w:tabs>
+          <w:tab w:val="num" w:pos="2160"/>
+        </w:tabs>
+        <w:ind w:left="2160" w:hanging="360"/>
+      </w:pPr>
+    </w:lvl>
+    <w:lvl w:ilvl="3" w:tentative="1">
+      <w:start w:val="1"/>
+      <w:numFmt w:val="decimal"/>
+      <w:lvlText w:val="%4."/>
+      <w:lvlJc w:val="left"/>
+      <w:pPr>
+        <w:tabs>
+          <w:tab w:val="num" w:pos="2880"/>
+        </w:tabs>
+        <w:ind w:left="2880" w:hanging="360"/>
+      </w:pPr>
+    </w:lvl>
+    <w:lvl w:ilvl="4" w:tentative="1">
+      <w:start w:val="1"/>
+      <w:numFmt w:val="decimal"/>
+      <w:lvlText w:val="%5."/>
+      <w:lvlJc w:val="left"/>
+      <w:pPr>
+        <w:tabs>
+          <w:tab w:val="num" w:pos="3600"/>
+        </w:tabs>
+        <w:ind w:left="3600" w:hanging="360"/>
+      </w:pPr>
+    </w:lvl>
+    <w:lvl w:ilvl="5" w:tentative="1">
+      <w:start w:val="1"/>
+      <w:numFmt w:val="decimal"/>
+      <w:lvlText w:val="%6."/>
+      <w:lvlJc w:val="left"/>
+      <w:pPr>
+        <w:tabs>
+          <w:tab w:val="num" w:pos="4320"/>
+        </w:tabs>
+        <w:ind w:left="4320" w:hanging="360"/>
+      </w:pPr>
+    </w:lvl>
+    <w:lvl w:ilvl="6" w:tentative="1">
+      <w:start w:val="1"/>
+      <w:numFmt w:val="decimal"/>
+      <w:lvlText w:val="%7."/>
+      <w:lvlJc w:val="left"/>
+      <w:pPr>
+        <w:tabs>
+          <w:tab w:val="num" w:pos="5040"/>
+        </w:tabs>
+        <w:ind w:left="5040" w:hanging="360"/>
+      </w:pPr>
+    </w:lvl>
+    <w:lvl w:ilvl="7" w:tentative="1">
+      <w:start w:val="1"/>
+      <w:numFmt w:val="decimal"/>
+      <w:lvlText w:val="%8."/>
+      <w:lvlJc w:val="left"/>
+      <w:pPr>
+        <w:tabs>
+          <w:tab w:val="num" w:pos="5760"/>
+        </w:tabs>
+        <w:ind w:left="5760" w:hanging="360"/>
+      </w:pPr>
+    </w:lvl>
+    <w:lvl w:ilvl="8" w:tentative="1">
+      <w:start w:val="1"/>
+      <w:numFmt w:val="decimal"/>
+      <w:lvlText w:val="%9."/>
+      <w:lvlJc w:val="left"/>
+      <w:pPr>
+        <w:tabs>
+          <w:tab w:val="num" w:pos="6480"/>
+        </w:tabs>
+        <w:ind w:left="6480" w:hanging="360"/>
+      </w:pPr>
+    </w:lvl>
+  </w:abstractNum>
+  <w:abstractNum w:abstractNumId="1" w15:restartNumberingAfterBreak="0">
     <w:nsid w:val="35D205E7"/>
     <w:multiLevelType w:val="multilevel"/>
     <w:tmpl w:val="1BDABA5C"/>
@@ -531,6 +1048,9 @@
     </w:lvl>
   </w:abstractNum>
   <w:num w:numId="1" w16cid:durableId="1994987186">
+    <w:abstractNumId w:val="1"/>
+  </w:num>
+  <w:num w:numId="2" w16cid:durableId="2044091950">
     <w:abstractNumId w:val="0"/>
   </w:num>
 </w:numbering>

</xml_diff>